<commit_message>
Guia de Análise e Projeto.docx issue #46
</commit_message>
<xml_diff>
--- a/AnaliseProjeto/Guia de Análise e Projeto.docx
+++ b/AnaliseProjeto/Guia de Análise e Projeto.docx
@@ -935,16 +935,16 @@
         <mc:AlternateContent>
           <mc:Choice Requires="wps">
             <w:drawing>
-              <wp:anchor distT="0" distB="0" distL="114300" distR="114300" simplePos="0" relativeHeight="251657216" behindDoc="0" locked="0" layoutInCell="1" allowOverlap="1" wp14:anchorId="1B55E2A2" wp14:editId="50F3F101">
+              <wp:anchor distT="0" distB="0" distL="114300" distR="114300" simplePos="0" relativeHeight="251657216" behindDoc="0" locked="0" layoutInCell="1" allowOverlap="1" wp14:anchorId="1B55E2A2" wp14:editId="72752CF0">
                 <wp:simplePos x="0" y="0"/>
-                <wp:positionH relativeFrom="column">
-                  <wp:posOffset>2599690</wp:posOffset>
+                <wp:positionH relativeFrom="margin">
+                  <wp:posOffset>2571750</wp:posOffset>
                 </wp:positionH>
                 <wp:positionV relativeFrom="paragraph">
-                  <wp:posOffset>718820</wp:posOffset>
+                  <wp:posOffset>795655</wp:posOffset>
                 </wp:positionV>
                 <wp:extent cx="965200" cy="0"/>
-                <wp:effectExtent l="0" t="0" r="0" b="0"/>
+                <wp:effectExtent l="0" t="76200" r="25400" b="95250"/>
                 <wp:wrapNone/>
                 <wp:docPr id="5" name="AutoShape 19"/>
                 <wp:cNvGraphicFramePr>
@@ -996,16 +996,54 @@
           </mc:Choice>
           <mc:Fallback>
             <w:pict>
-              <v:shapetype w14:anchorId="13BAB681" id="_x0000_t32" coordsize="21600,21600" o:spt="32" o:oned="t" path="m,l21600,21600e" filled="f">
+              <v:shapetype w14:anchorId="3B73EF18" id="_x0000_t32" coordsize="21600,21600" o:spt="32" o:oned="t" path="m,l21600,21600e" filled="f">
                 <v:path arrowok="t" fillok="f" o:connecttype="none"/>
                 <o:lock v:ext="edit" shapetype="t"/>
               </v:shapetype>
-              <v:shape id="AutoShape 19" o:spid="_x0000_s1026" type="#_x0000_t32" style="position:absolute;margin-left:204.7pt;margin-top:56.6pt;width:76pt;height:0;z-index:251657216;visibility:visible;mso-wrap-style:square;mso-width-percent:0;mso-height-percent:0;mso-wrap-distance-left:9pt;mso-wrap-distance-top:0;mso-wrap-distance-right:9pt;mso-wrap-distance-bottom:0;mso-position-horizontal:absolute;mso-position-horizontal-relative:text;mso-position-vertical:absolute;mso-position-vertical-relative:text;mso-width-percent:0;mso-height-percent:0;mso-width-relative:page;mso-height-relative:page" o:gfxdata="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">
+              <v:shape id="AutoShape 19" o:spid="_x0000_s1026" type="#_x0000_t32" style="position:absolute;margin-left:202.5pt;margin-top:62.65pt;width:76pt;height:0;z-index:251657216;visibility:visible;mso-wrap-style:square;mso-width-percent:0;mso-height-percent:0;mso-wrap-distance-left:9pt;mso-wrap-distance-top:0;mso-wrap-distance-right:9pt;mso-wrap-distance-bottom:0;mso-position-horizontal:absolute;mso-position-horizontal-relative:margin;mso-position-vertical:absolute;mso-position-vertical-relative:text;mso-width-percent:0;mso-height-percent:0;mso-width-relative:page;mso-height-relative:page" o:gfxdata="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">
                 <v:stroke endarrow="block"/>
+                <w10:wrap anchorx="margin"/>
               </v:shape>
             </w:pict>
           </mc:Fallback>
         </mc:AlternateContent>
+      </w:r>
+      <w:r>
+        <w:drawing>
+          <wp:inline distT="0" distB="0" distL="0" distR="0" wp14:anchorId="79023D92" wp14:editId="45C9F4DA">
+            <wp:extent cx="3534268" cy="1724266"/>
+            <wp:effectExtent l="0" t="0" r="0" b="9525"/>
+            <wp:docPr id="1" name="Imagem 1"/>
+            <wp:cNvGraphicFramePr>
+              <a:graphicFrameLocks xmlns:a="http://schemas.openxmlformats.org/drawingml/2006/main" noChangeAspect="1"/>
+            </wp:cNvGraphicFramePr>
+            <a:graphic xmlns:a="http://schemas.openxmlformats.org/drawingml/2006/main">
+              <a:graphicData uri="http://schemas.openxmlformats.org/drawingml/2006/picture">
+                <pic:pic xmlns:pic="http://schemas.openxmlformats.org/drawingml/2006/picture">
+                  <pic:nvPicPr>
+                    <pic:cNvPr id="1" name=""/>
+                    <pic:cNvPicPr/>
+                  </pic:nvPicPr>
+                  <pic:blipFill>
+                    <a:blip r:embed="rId9"/>
+                    <a:stretch>
+                      <a:fillRect/>
+                    </a:stretch>
+                  </pic:blipFill>
+                  <pic:spPr>
+                    <a:xfrm>
+                      <a:off x="0" y="0"/>
+                      <a:ext cx="3534268" cy="1724266"/>
+                    </a:xfrm>
+                    <a:prstGeom prst="rect">
+                      <a:avLst/>
+                    </a:prstGeom>
+                  </pic:spPr>
+                </pic:pic>
+              </a:graphicData>
+            </a:graphic>
+          </wp:inline>
+        </w:drawing>
       </w:r>
     </w:p>
     <w:p>
@@ -1057,6 +1095,7 @@
     </w:p>
     <w:p>
       <w:pPr>
+        <w:jc w:val="center"/>
         <w:rPr>
           <w:sz w:val="24"/>
           <w:szCs w:val="24"/>
@@ -1074,10 +1113,99 @@
           <w:color w:val="000000"/>
         </w:rPr>
       </w:pPr>
-      <w:r>
-        <w:rPr>
-          <w:color w:val="000000"/>
-        </w:rPr>
+    </w:p>
+    <w:p>
+      <w:pPr>
+        <w:pStyle w:val="NormalWeb"/>
+        <w:spacing w:before="0" w:beforeAutospacing="0" w:after="0" w:afterAutospacing="0"/>
+        <w:ind w:left="720"/>
+        <w:jc w:val="both"/>
+        <w:rPr>
+          <w:color w:val="000000"/>
+        </w:rPr>
+      </w:pPr>
+    </w:p>
+    <w:p>
+      <w:pPr>
+        <w:pStyle w:val="NormalWeb"/>
+        <w:spacing w:before="0" w:beforeAutospacing="0" w:after="0" w:afterAutospacing="0"/>
+        <w:ind w:left="720"/>
+        <w:jc w:val="both"/>
+        <w:rPr>
+          <w:color w:val="000000"/>
+        </w:rPr>
+      </w:pPr>
+    </w:p>
+    <w:p>
+      <w:pPr>
+        <w:pStyle w:val="NormalWeb"/>
+        <w:spacing w:before="0" w:beforeAutospacing="0" w:after="0" w:afterAutospacing="0"/>
+        <w:ind w:left="720"/>
+        <w:jc w:val="both"/>
+        <w:rPr>
+          <w:color w:val="000000"/>
+        </w:rPr>
+      </w:pPr>
+    </w:p>
+    <w:p>
+      <w:pPr>
+        <w:pStyle w:val="NormalWeb"/>
+        <w:spacing w:before="0" w:beforeAutospacing="0" w:after="0" w:afterAutospacing="0"/>
+        <w:ind w:left="720"/>
+        <w:jc w:val="both"/>
+        <w:rPr>
+          <w:color w:val="000000"/>
+        </w:rPr>
+      </w:pPr>
+    </w:p>
+    <w:p>
+      <w:pPr>
+        <w:pStyle w:val="NormalWeb"/>
+        <w:spacing w:before="0" w:beforeAutospacing="0" w:after="0" w:afterAutospacing="0"/>
+        <w:ind w:left="720"/>
+        <w:jc w:val="both"/>
+        <w:rPr>
+          <w:color w:val="000000"/>
+        </w:rPr>
+      </w:pPr>
+    </w:p>
+    <w:p>
+      <w:pPr>
+        <w:pStyle w:val="NormalWeb"/>
+        <w:spacing w:before="0" w:beforeAutospacing="0" w:after="0" w:afterAutospacing="0"/>
+        <w:ind w:left="720"/>
+        <w:jc w:val="both"/>
+        <w:rPr>
+          <w:color w:val="000000"/>
+        </w:rPr>
+      </w:pPr>
+    </w:p>
+    <w:p>
+      <w:pPr>
+        <w:pStyle w:val="NormalWeb"/>
+        <w:spacing w:before="0" w:beforeAutospacing="0" w:after="0" w:afterAutospacing="0"/>
+        <w:ind w:left="720"/>
+        <w:jc w:val="both"/>
+        <w:rPr>
+          <w:color w:val="000000"/>
+        </w:rPr>
+      </w:pPr>
+    </w:p>
+    <w:p>
+      <w:pPr>
+        <w:pStyle w:val="NormalWeb"/>
+        <w:spacing w:before="0" w:beforeAutospacing="0" w:after="0" w:afterAutospacing="0"/>
+        <w:ind w:left="720"/>
+        <w:jc w:val="both"/>
+        <w:rPr>
+          <w:color w:val="000000"/>
+        </w:rPr>
+      </w:pPr>
+      <w:r>
+        <w:rPr>
+          <w:color w:val="000000"/>
+        </w:rPr>
+        <w:lastRenderedPageBreak/>
         <w:t xml:space="preserve">Para cada classe do tipo controle encontrada é criada uma </w:t>
       </w:r>
       <w:r>
@@ -1134,6 +1262,39 @@
         </w:rPr>
         <w:tab/>
       </w:r>
+    </w:p>
+    <w:p>
+      <w:pPr>
+        <w:pStyle w:val="NormalWeb"/>
+        <w:spacing w:before="0" w:beforeAutospacing="0" w:after="0" w:afterAutospacing="0"/>
+        <w:ind w:left="720"/>
+        <w:jc w:val="center"/>
+        <w:rPr>
+          <w:color w:val="000000"/>
+        </w:rPr>
+      </w:pPr>
+    </w:p>
+    <w:p>
+      <w:pPr>
+        <w:pStyle w:val="NormalWeb"/>
+        <w:spacing w:before="0" w:beforeAutospacing="0" w:after="0" w:afterAutospacing="0"/>
+        <w:ind w:left="720"/>
+        <w:jc w:val="center"/>
+        <w:rPr>
+          <w:color w:val="000000"/>
+        </w:rPr>
+      </w:pPr>
+    </w:p>
+    <w:p>
+      <w:pPr>
+        <w:pStyle w:val="NormalWeb"/>
+        <w:spacing w:before="0" w:beforeAutospacing="0" w:after="0" w:afterAutospacing="0"/>
+        <w:ind w:left="720"/>
+        <w:jc w:val="center"/>
+        <w:rPr>
+          <w:color w:val="000000"/>
+        </w:rPr>
+      </w:pPr>
       <w:r>
         <w:rPr>
           <w:noProof/>
@@ -1142,16 +1303,16 @@
         <mc:AlternateContent>
           <mc:Choice Requires="wps">
             <w:drawing>
-              <wp:anchor distT="0" distB="0" distL="114300" distR="114300" simplePos="0" relativeHeight="251658240" behindDoc="0" locked="0" layoutInCell="1" allowOverlap="1" wp14:anchorId="447D6AE4" wp14:editId="6FCA7B10">
+              <wp:anchor distT="0" distB="0" distL="114300" distR="114300" simplePos="0" relativeHeight="251658240" behindDoc="0" locked="0" layoutInCell="1" allowOverlap="1" wp14:anchorId="447D6AE4" wp14:editId="27FBA8D0">
                 <wp:simplePos x="0" y="0"/>
                 <wp:positionH relativeFrom="column">
-                  <wp:posOffset>2106295</wp:posOffset>
+                  <wp:posOffset>2736850</wp:posOffset>
                 </wp:positionH>
                 <wp:positionV relativeFrom="paragraph">
-                  <wp:posOffset>1003300</wp:posOffset>
+                  <wp:posOffset>583565</wp:posOffset>
                 </wp:positionV>
                 <wp:extent cx="1130300" cy="0"/>
-                <wp:effectExtent l="0" t="0" r="0" b="0"/>
+                <wp:effectExtent l="0" t="76200" r="12700" b="95250"/>
                 <wp:wrapNone/>
                 <wp:docPr id="4" name="AutoShape 22"/>
                 <wp:cNvGraphicFramePr>
@@ -1203,13 +1364,50 @@
           </mc:Choice>
           <mc:Fallback>
             <w:pict>
-              <v:shape w14:anchorId="49389411" id="AutoShape 22" o:spid="_x0000_s1026" type="#_x0000_t32" style="position:absolute;margin-left:165.85pt;margin-top:79pt;width:89pt;height:0;z-index:251658240;visibility:visible;mso-wrap-style:square;mso-width-percent:0;mso-height-percent:0;mso-wrap-distance-left:9pt;mso-wrap-distance-top:0;mso-wrap-distance-right:9pt;mso-wrap-distance-bottom:0;mso-position-horizontal:absolute;mso-position-horizontal-relative:text;mso-position-vertical:absolute;mso-position-vertical-relative:text;mso-width-percent:0;mso-height-percent:0;mso-width-relative:page;mso-height-relative:page" o:gfxdata="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">
+              <v:shape w14:anchorId="7E327095" id="AutoShape 22" o:spid="_x0000_s1026" type="#_x0000_t32" style="position:absolute;margin-left:215.5pt;margin-top:45.95pt;width:89pt;height:0;z-index:251658240;visibility:visible;mso-wrap-style:square;mso-width-percent:0;mso-height-percent:0;mso-wrap-distance-left:9pt;mso-wrap-distance-top:0;mso-wrap-distance-right:9pt;mso-wrap-distance-bottom:0;mso-position-horizontal:absolute;mso-position-horizontal-relative:text;mso-position-vertical:absolute;mso-position-vertical-relative:text;mso-width-percent:0;mso-height-percent:0;mso-width-relative:page;mso-height-relative:page" o:gfxdata="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">
                 <v:stroke endarrow="block"/>
               </v:shape>
             </w:pict>
           </mc:Fallback>
         </mc:AlternateContent>
       </w:r>
+      <w:r>
+        <w:drawing>
+          <wp:inline distT="0" distB="0" distL="0" distR="0" wp14:anchorId="45ABC0DC" wp14:editId="69128A6A">
+            <wp:extent cx="3105583" cy="1162212"/>
+            <wp:effectExtent l="0" t="0" r="0" b="0"/>
+            <wp:docPr id="6" name="Imagem 6"/>
+            <wp:cNvGraphicFramePr>
+              <a:graphicFrameLocks xmlns:a="http://schemas.openxmlformats.org/drawingml/2006/main" noChangeAspect="1"/>
+            </wp:cNvGraphicFramePr>
+            <a:graphic xmlns:a="http://schemas.openxmlformats.org/drawingml/2006/main">
+              <a:graphicData uri="http://schemas.openxmlformats.org/drawingml/2006/picture">
+                <pic:pic xmlns:pic="http://schemas.openxmlformats.org/drawingml/2006/picture">
+                  <pic:nvPicPr>
+                    <pic:cNvPr id="1" name=""/>
+                    <pic:cNvPicPr/>
+                  </pic:nvPicPr>
+                  <pic:blipFill>
+                    <a:blip r:embed="rId10"/>
+                    <a:stretch>
+                      <a:fillRect/>
+                    </a:stretch>
+                  </pic:blipFill>
+                  <pic:spPr>
+                    <a:xfrm>
+                      <a:off x="0" y="0"/>
+                      <a:ext cx="3105583" cy="1162212"/>
+                    </a:xfrm>
+                    <a:prstGeom prst="rect">
+                      <a:avLst/>
+                    </a:prstGeom>
+                  </pic:spPr>
+                </pic:pic>
+              </a:graphicData>
+            </a:graphic>
+          </wp:inline>
+        </w:drawing>
+      </w:r>
     </w:p>
     <w:p>
       <w:pPr>
@@ -1249,6 +1447,7 @@
     <w:p>
       <w:pPr>
         <w:pStyle w:val="Ttulo2"/>
+        <w:jc w:val="center"/>
         <w:rPr>
           <w:rFonts w:ascii="Times New Roman" w:hAnsi="Times New Roman"/>
           <w:sz w:val="24"/>
@@ -1408,7 +1607,7 @@
         <w:pStyle w:val="NormalWeb"/>
         <w:spacing w:before="0" w:beforeAutospacing="0" w:after="0" w:afterAutospacing="0"/>
         <w:ind w:left="720"/>
-        <w:jc w:val="both"/>
+        <w:jc w:val="center"/>
         <w:rPr>
           <w:color w:val="000000"/>
         </w:rPr>
@@ -1421,13 +1620,13 @@
         <mc:AlternateContent>
           <mc:Choice Requires="wps">
             <w:drawing>
-              <wp:anchor distT="0" distB="0" distL="114300" distR="114300" simplePos="0" relativeHeight="251659264" behindDoc="0" locked="0" layoutInCell="1" allowOverlap="1" wp14:anchorId="1A7A889E" wp14:editId="02D9B8D8">
+              <wp:anchor distT="0" distB="0" distL="114300" distR="114300" simplePos="0" relativeHeight="251659264" behindDoc="0" locked="0" layoutInCell="1" allowOverlap="1" wp14:anchorId="1A7A889E" wp14:editId="417F9968">
                 <wp:simplePos x="0" y="0"/>
                 <wp:positionH relativeFrom="column">
-                  <wp:posOffset>2462530</wp:posOffset>
+                  <wp:posOffset>2680894</wp:posOffset>
                 </wp:positionH>
                 <wp:positionV relativeFrom="paragraph">
-                  <wp:posOffset>1299210</wp:posOffset>
+                  <wp:posOffset>603174</wp:posOffset>
                 </wp:positionV>
                 <wp:extent cx="981710" cy="0"/>
                 <wp:effectExtent l="0" t="0" r="0" b="0"/>
@@ -1482,13 +1681,53 @@
           </mc:Choice>
           <mc:Fallback>
             <w:pict>
-              <v:shape w14:anchorId="4843901F" id="AutoShape 26" o:spid="_x0000_s1026" type="#_x0000_t32" style="position:absolute;margin-left:193.9pt;margin-top:102.3pt;width:77.3pt;height:0;z-index:251659264;visibility:visible;mso-wrap-style:square;mso-width-percent:0;mso-height-percent:0;mso-wrap-distance-left:9pt;mso-wrap-distance-top:0;mso-wrap-distance-right:9pt;mso-wrap-distance-bottom:0;mso-position-horizontal:absolute;mso-position-horizontal-relative:text;mso-position-vertical:absolute;mso-position-vertical-relative:text;mso-width-percent:0;mso-height-percent:0;mso-width-relative:page;mso-height-relative:page" o:gfxdata="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">
+              <v:shape w14:anchorId="668E423D" id="AutoShape 26" o:spid="_x0000_s1026" type="#_x0000_t32" style="position:absolute;margin-left:211.1pt;margin-top:47.5pt;width:77.3pt;height:0;z-index:251659264;visibility:visible;mso-wrap-style:square;mso-width-percent:0;mso-height-percent:0;mso-wrap-distance-left:9pt;mso-wrap-distance-top:0;mso-wrap-distance-right:9pt;mso-wrap-distance-bottom:0;mso-position-horizontal:absolute;mso-position-horizontal-relative:text;mso-position-vertical:absolute;mso-position-vertical-relative:text;mso-width-percent:0;mso-height-percent:0;mso-width-relative:page;mso-height-relative:page" o:gfxdata="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">
                 <v:stroke endarrow="block"/>
               </v:shape>
             </w:pict>
           </mc:Fallback>
         </mc:AlternateContent>
       </w:r>
+      <w:r>
+        <w:rPr>
+          <w:color w:val="000000"/>
+        </w:rPr>
+        <w:drawing>
+          <wp:inline distT="0" distB="0" distL="0" distR="0" wp14:anchorId="6D6771A7" wp14:editId="34800795">
+            <wp:extent cx="3372321" cy="1219370"/>
+            <wp:effectExtent l="0" t="0" r="0" b="0"/>
+            <wp:docPr id="7" name="Imagem 7"/>
+            <wp:cNvGraphicFramePr>
+              <a:graphicFrameLocks xmlns:a="http://schemas.openxmlformats.org/drawingml/2006/main" noChangeAspect="1"/>
+            </wp:cNvGraphicFramePr>
+            <a:graphic xmlns:a="http://schemas.openxmlformats.org/drawingml/2006/main">
+              <a:graphicData uri="http://schemas.openxmlformats.org/drawingml/2006/picture">
+                <pic:pic xmlns:pic="http://schemas.openxmlformats.org/drawingml/2006/picture">
+                  <pic:nvPicPr>
+                    <pic:cNvPr id="1" name=""/>
+                    <pic:cNvPicPr/>
+                  </pic:nvPicPr>
+                  <pic:blipFill>
+                    <a:blip r:embed="rId11"/>
+                    <a:stretch>
+                      <a:fillRect/>
+                    </a:stretch>
+                  </pic:blipFill>
+                  <pic:spPr>
+                    <a:xfrm>
+                      <a:off x="0" y="0"/>
+                      <a:ext cx="3372321" cy="1219370"/>
+                    </a:xfrm>
+                    <a:prstGeom prst="rect">
+                      <a:avLst/>
+                    </a:prstGeom>
+                  </pic:spPr>
+                </pic:pic>
+              </a:graphicData>
+            </a:graphic>
+          </wp:inline>
+        </w:drawing>
+      </w:r>
     </w:p>
     <w:p>
       <w:pPr>
@@ -1655,17 +1894,6 @@
         <w:pStyle w:val="NormalWeb"/>
         <w:spacing w:before="0" w:beforeAutospacing="0" w:after="0" w:afterAutospacing="0"/>
         <w:ind w:left="720"/>
-        <w:jc w:val="both"/>
-        <w:rPr>
-          <w:color w:val="000000"/>
-        </w:rPr>
-      </w:pPr>
-    </w:p>
-    <w:p>
-      <w:pPr>
-        <w:pStyle w:val="NormalWeb"/>
-        <w:spacing w:before="0" w:beforeAutospacing="0" w:after="0" w:afterAutospacing="0"/>
-        <w:ind w:left="720"/>
         <w:jc w:val="center"/>
         <w:rPr>
           <w:color w:val="000000"/>
@@ -1679,16 +1907,16 @@
         <mc:AlternateContent>
           <mc:Choice Requires="wps">
             <w:drawing>
-              <wp:anchor distT="0" distB="0" distL="114300" distR="114300" simplePos="0" relativeHeight="251656192" behindDoc="0" locked="0" layoutInCell="1" allowOverlap="1" wp14:anchorId="1930494C" wp14:editId="7EF08995">
+              <wp:anchor distT="0" distB="0" distL="114300" distR="114300" simplePos="0" relativeHeight="251656192" behindDoc="0" locked="0" layoutInCell="1" allowOverlap="1" wp14:anchorId="1930494C" wp14:editId="2E0B7C52">
                 <wp:simplePos x="0" y="0"/>
                 <wp:positionH relativeFrom="column">
-                  <wp:posOffset>2565400</wp:posOffset>
+                  <wp:posOffset>2944939</wp:posOffset>
                 </wp:positionH>
                 <wp:positionV relativeFrom="paragraph">
-                  <wp:posOffset>549910</wp:posOffset>
+                  <wp:posOffset>391943</wp:posOffset>
                 </wp:positionV>
-                <wp:extent cx="1064260" cy="422275"/>
-                <wp:effectExtent l="0" t="0" r="0" b="0"/>
+                <wp:extent cx="850604" cy="287079"/>
+                <wp:effectExtent l="0" t="19050" r="45085" b="36830"/>
                 <wp:wrapNone/>
                 <wp:docPr id="2" name="AutoShape 11"/>
                 <wp:cNvGraphicFramePr>
@@ -1703,7 +1931,7 @@
                       <wps:spPr bwMode="auto">
                         <a:xfrm>
                           <a:off x="0" y="0"/>
-                          <a:ext cx="1064260" cy="422275"/>
+                          <a:ext cx="850604" cy="287079"/>
                         </a:xfrm>
                         <a:prstGeom prst="rightArrow">
                           <a:avLst>
@@ -1740,7 +1968,7 @@
           </mc:Choice>
           <mc:Fallback>
             <w:pict>
-              <v:shapetype w14:anchorId="09D71FA3" id="_x0000_t13" coordsize="21600,21600" o:spt="13" adj="16200,5400" path="m@0,l@0@1,0@1,0@2@0@2@0,21600,21600,10800xe">
+              <v:shapetype w14:anchorId="5DF06C04" id="_x0000_t13" coordsize="21600,21600" o:spt="13" adj="16200,5400" path="m@0,l@0@1,0@1,0@2@0@2@0,21600,21600,10800xe">
                 <v:stroke joinstyle="miter"/>
                 <v:formulas>
                   <v:f eqn="val #0"/>
@@ -1756,10 +1984,50 @@
                   <v:h position="#0,#1" xrange="0,21600" yrange="0,10800"/>
                 </v:handles>
               </v:shapetype>
-              <v:shape id="AutoShape 11" o:spid="_x0000_s1026" type="#_x0000_t13" style="position:absolute;margin-left:202pt;margin-top:43.3pt;width:83.8pt;height:33.25pt;z-index:251656192;visibility:visible;mso-wrap-style:square;mso-width-percent:0;mso-height-percent:0;mso-wrap-distance-left:9pt;mso-wrap-distance-top:0;mso-wrap-distance-right:9pt;mso-wrap-distance-bottom:0;mso-position-horizontal:absolute;mso-position-horizontal-relative:text;mso-position-vertical:absolute;mso-position-vertical-relative:text;mso-width-percent:0;mso-height-percent:0;mso-width-relative:page;mso-height-relative:page;v-text-anchor:top" o:gfxdata="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"/>
+              <v:shape id="AutoShape 11" o:spid="_x0000_s1026" type="#_x0000_t13" style="position:absolute;margin-left:231.9pt;margin-top:30.85pt;width:67pt;height:22.6pt;z-index:251656192;visibility:visible;mso-wrap-style:square;mso-width-percent:0;mso-height-percent:0;mso-wrap-distance-left:9pt;mso-wrap-distance-top:0;mso-wrap-distance-right:9pt;mso-wrap-distance-bottom:0;mso-position-horizontal:absolute;mso-position-horizontal-relative:text;mso-position-vertical:absolute;mso-position-vertical-relative:text;mso-width-percent:0;mso-height-percent:0;mso-width-relative:page;mso-height-relative:page;v-text-anchor:top" o:gfxdata="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" adj="17007"/>
             </w:pict>
           </mc:Fallback>
         </mc:AlternateContent>
+      </w:r>
+      <w:r>
+        <w:rPr>
+          <w:color w:val="000000"/>
+        </w:rPr>
+        <w:drawing>
+          <wp:inline distT="0" distB="0" distL="0" distR="0" wp14:anchorId="319FD427" wp14:editId="5B9AA11A">
+            <wp:extent cx="3019846" cy="1143160"/>
+            <wp:effectExtent l="0" t="0" r="0" b="0"/>
+            <wp:docPr id="8" name="Imagem 8"/>
+            <wp:cNvGraphicFramePr>
+              <a:graphicFrameLocks xmlns:a="http://schemas.openxmlformats.org/drawingml/2006/main" noChangeAspect="1"/>
+            </wp:cNvGraphicFramePr>
+            <a:graphic xmlns:a="http://schemas.openxmlformats.org/drawingml/2006/main">
+              <a:graphicData uri="http://schemas.openxmlformats.org/drawingml/2006/picture">
+                <pic:pic xmlns:pic="http://schemas.openxmlformats.org/drawingml/2006/picture">
+                  <pic:nvPicPr>
+                    <pic:cNvPr id="1" name=""/>
+                    <pic:cNvPicPr/>
+                  </pic:nvPicPr>
+                  <pic:blipFill>
+                    <a:blip r:embed="rId12"/>
+                    <a:stretch>
+                      <a:fillRect/>
+                    </a:stretch>
+                  </pic:blipFill>
+                  <pic:spPr>
+                    <a:xfrm>
+                      <a:off x="0" y="0"/>
+                      <a:ext cx="3019846" cy="1143160"/>
+                    </a:xfrm>
+                    <a:prstGeom prst="rect">
+                      <a:avLst/>
+                    </a:prstGeom>
+                  </pic:spPr>
+                </pic:pic>
+              </a:graphicData>
+            </a:graphic>
+          </wp:inline>
+        </w:drawing>
       </w:r>
     </w:p>
     <w:p>
@@ -1770,6 +2038,17 @@
         <w:jc w:val="center"/>
         <w:rPr>
           <w:color w:val="000000"/>
+        </w:rPr>
+      </w:pPr>
+    </w:p>
+    <w:p>
+      <w:pPr>
+        <w:pStyle w:val="NormalWeb"/>
+        <w:spacing w:before="0" w:beforeAutospacing="0" w:after="0" w:afterAutospacing="0"/>
+        <w:ind w:left="720"/>
+        <w:jc w:val="center"/>
+        <w:rPr>
+          <w:color w:val="000000"/>
           <w:sz w:val="20"/>
           <w:szCs w:val="20"/>
         </w:rPr>
@@ -1807,8 +2086,8 @@
       </w:pPr>
     </w:p>
     <w:sectPr>
-      <w:headerReference w:type="default" r:id="rId9"/>
-      <w:footerReference w:type="default" r:id="rId10"/>
+      <w:headerReference w:type="default" r:id="rId13"/>
+      <w:footerReference w:type="default" r:id="rId14"/>
       <w:pgSz w:w="12240" w:h="15840" w:code="1"/>
       <w:pgMar w:top="1417" w:right="1440" w:bottom="1417" w:left="1440" w:header="720" w:footer="720" w:gutter="0"/>
       <w:cols w:space="720"/>
@@ -1996,15 +2275,29 @@
             </w:rPr>
             <w:t xml:space="preserve"> </w:t>
           </w:r>
-          <w:fldSimple w:instr=" NUMPAGES  \* MERGEFORMAT ">
-            <w:r>
-              <w:rPr>
-                <w:rStyle w:val="Nmerodepgina"/>
-                <w:noProof/>
-              </w:rPr>
-              <w:t>5</w:t>
-            </w:r>
-          </w:fldSimple>
+          <w:r>
+            <w:fldChar w:fldCharType="begin"/>
+          </w:r>
+          <w:r>
+            <w:instrText xml:space="preserve"> NUMPAGES  \* MERGEFORMAT </w:instrText>
+          </w:r>
+          <w:r>
+            <w:fldChar w:fldCharType="separate"/>
+          </w:r>
+          <w:r>
+            <w:rPr>
+              <w:rStyle w:val="Nmerodepgina"/>
+              <w:noProof/>
+            </w:rPr>
+            <w:t>5</w:t>
+          </w:r>
+          <w:r>
+            <w:rPr>
+              <w:rStyle w:val="Nmerodepgina"/>
+              <w:noProof/>
+            </w:rPr>
+            <w:fldChar w:fldCharType="end"/>
+          </w:r>
         </w:p>
       </w:tc>
     </w:tr>

</xml_diff>